<commit_message>
Saved local changes before pulling
</commit_message>
<xml_diff>
--- a/Project report/shreeyashIPL.docx
+++ b/Project report/shreeyashIPL.docx
@@ -1,6 +1,6 @@
 
 <file path=word/document.xml><?xml version="1.0" encoding="utf-8"?>
-<w:document xmlns:wpc="http://schemas.microsoft.com/office/word/2010/wordprocessingCanvas" xmlns:cx="http://schemas.microsoft.com/office/drawing/2014/chartex" xmlns:cx1="http://schemas.microsoft.com/office/drawing/2015/9/8/chartex" xmlns:cx2="http://schemas.microsoft.com/office/drawing/2015/10/21/chartex" xmlns:cx3="http://schemas.microsoft.com/office/drawing/2016/5/9/chartex" xmlns:cx4="http://schemas.microsoft.com/office/drawing/2016/5/10/chartex" xmlns:cx5="http://schemas.microsoft.com/office/drawing/2016/5/11/chartex" xmlns:cx6="http://schemas.microsoft.com/office/drawing/2016/5/12/chartex" xmlns:cx7="http://schemas.microsoft.com/office/drawing/2016/5/13/chartex" xmlns:cx8="http://schemas.microsoft.com/office/drawing/2016/5/14/chartex" xmlns:mc="http://schemas.openxmlformats.org/markup-compatibility/2006" xmlns:aink="http://schemas.microsoft.com/office/drawing/2016/ink" xmlns:am3d="http://schemas.microsoft.com/office/drawing/2017/model3d" xmlns:o="urn:schemas-microsoft-com:office:office" xmlns:r="http://schemas.openxmlformats.org/officeDocument/2006/relationships" xmlns:m="http://schemas.openxmlformats.org/officeDocument/2006/math" xmlns:v="urn:schemas-microsoft-com:vml" xmlns:wp14="http://schemas.microsoft.com/office/word/2010/wordprocessingDrawing" xmlns:wp="http://schemas.openxmlformats.org/drawingml/2006/wordprocessingDrawing" xmlns:w10="urn:schemas-microsoft-com:office:word" xmlns:w="http://schemas.openxmlformats.org/wordprocessingml/2006/main" xmlns:w14="http://schemas.microsoft.com/office/word/2010/wordml" xmlns:w15="http://schemas.microsoft.com/office/word/2012/wordml" xmlns:w16cid="http://schemas.microsoft.com/office/word/2016/wordml/cid" xmlns:w16se="http://schemas.microsoft.com/office/word/2015/wordml/symex" xmlns:wpg="http://schemas.microsoft.com/office/word/2010/wordprocessingGroup" xmlns:wpi="http://schemas.microsoft.com/office/word/2010/wordprocessingInk" xmlns:wne="http://schemas.microsoft.com/office/word/2006/wordml" xmlns:wps="http://schemas.microsoft.com/office/word/2010/wordprocessingShape" mc:Ignorable="w14 w15 w16se w16cid wp14">
+<w:document xmlns:wpc="http://schemas.microsoft.com/office/word/2010/wordprocessingCanvas" xmlns:cx="http://schemas.microsoft.com/office/drawing/2014/chartex" xmlns:cx1="http://schemas.microsoft.com/office/drawing/2015/9/8/chartex" xmlns:cx2="http://schemas.microsoft.com/office/drawing/2015/10/21/chartex" xmlns:cx3="http://schemas.microsoft.com/office/drawing/2016/5/9/chartex" xmlns:cx4="http://schemas.microsoft.com/office/drawing/2016/5/10/chartex" xmlns:cx5="http://schemas.microsoft.com/office/drawing/2016/5/11/chartex" xmlns:cx6="http://schemas.microsoft.com/office/drawing/2016/5/12/chartex" xmlns:cx7="http://schemas.microsoft.com/office/drawing/2016/5/13/chartex" xmlns:cx8="http://schemas.microsoft.com/office/drawing/2016/5/14/chartex" xmlns:mc="http://schemas.openxmlformats.org/markup-compatibility/2006" xmlns:aink="http://schemas.microsoft.com/office/drawing/2016/ink" xmlns:am3d="http://schemas.microsoft.com/office/drawing/2017/model3d" xmlns:o="urn:schemas-microsoft-com:office:office" xmlns:oel="http://schemas.microsoft.com/office/2019/extlst" xmlns:r="http://schemas.openxmlformats.org/officeDocument/2006/relationships" xmlns:m="http://schemas.openxmlformats.org/officeDocument/2006/math" xmlns:v="urn:schemas-microsoft-com:vml" xmlns:wp14="http://schemas.microsoft.com/office/word/2010/wordprocessingDrawing" xmlns:wp="http://schemas.openxmlformats.org/drawingml/2006/wordprocessingDrawing" xmlns:w10="urn:schemas-microsoft-com:office:word" xmlns:w="http://schemas.openxmlformats.org/wordprocessingml/2006/main" xmlns:w14="http://schemas.microsoft.com/office/word/2010/wordml" xmlns:w15="http://schemas.microsoft.com/office/word/2012/wordml" xmlns:w16cex="http://schemas.microsoft.com/office/word/2018/wordml/cex" xmlns:w16cid="http://schemas.microsoft.com/office/word/2016/wordml/cid" xmlns:w16="http://schemas.microsoft.com/office/word/2018/wordml" xmlns:w16du="http://schemas.microsoft.com/office/word/2023/wordml/word16du" xmlns:w16sdtdh="http://schemas.microsoft.com/office/word/2020/wordml/sdtdatahash" xmlns:w16sdtfl="http://schemas.microsoft.com/office/word/2024/wordml/sdtformatlock" xmlns:w16se="http://schemas.microsoft.com/office/word/2015/wordml/symex" xmlns:wpg="http://schemas.microsoft.com/office/word/2010/wordprocessingGroup" xmlns:wpi="http://schemas.microsoft.com/office/word/2010/wordprocessingInk" xmlns:wne="http://schemas.microsoft.com/office/word/2006/wordml" xmlns:wps="http://schemas.microsoft.com/office/word/2010/wordprocessingShape" mc:Ignorable="w14 w15 w16se w16cid w16 w16cex w16sdtdh w16sdtfl w16du wp14">
   <w:body>
     <w:p>
       <w:pPr>
@@ -36,7 +36,30 @@
           <w:rFonts w:ascii="Arial" w:hAnsi="Arial" w:cs="Arial"/>
           <w:sz w:val="32"/>
         </w:rPr>
-        <w:t xml:space="preserve">The analysis focused on evaluating IPL team performances over multiple seasons, considering match outcomes, win-loss ratios, total runs, and wickets. The dataset was cleaned, formatted, and visualized using Python libraries like Pandas, Matplotlib, and Seaborn. </w:t>
+        <w:t xml:space="preserve">The analysis examined IPL team performances across multiple seasons, assessing match outcomes, win-loss ratios, total runs, and wickets. The dataset was meticulously cleaned, structured, and visualized using Python libraries such as Pandas, Matplotlib, and </w:t>
+      </w:r>
+      <w:proofErr w:type="gramStart"/>
+      <w:r>
+        <w:rPr>
+          <w:rFonts w:ascii="Arial" w:hAnsi="Arial" w:cs="Arial"/>
+          <w:sz w:val="32"/>
+        </w:rPr>
+        <w:t>Seaborn.</w:t>
+      </w:r>
+      <w:r>
+        <w:rPr>
+          <w:rFonts w:ascii="Arial" w:hAnsi="Arial" w:cs="Arial"/>
+          <w:sz w:val="32"/>
+        </w:rPr>
+        <w:t>.</w:t>
+      </w:r>
+      <w:proofErr w:type="gramEnd"/>
+      <w:r>
+        <w:rPr>
+          <w:rFonts w:ascii="Arial" w:hAnsi="Arial" w:cs="Arial"/>
+          <w:sz w:val="32"/>
+        </w:rPr>
+        <w:t xml:space="preserve"> </w:t>
       </w:r>
     </w:p>
     <w:p>
@@ -58,6 +81,142 @@
           <w:szCs w:val="32"/>
         </w:rPr>
         <w:t>Objectives</w:t>
+      </w:r>
+    </w:p>
+    <w:p>
+      <w:pPr>
+        <w:spacing w:after="0" w:line="240" w:lineRule="auto"/>
+        <w:rPr>
+          <w:rFonts w:ascii="Arial" w:eastAsia="Times New Roman" w:hAnsi="Arial" w:cs="Arial"/>
+          <w:kern w:val="0"/>
+          <w:sz w:val="32"/>
+          <w:szCs w:val="24"/>
+          <w14:ligatures w14:val="none"/>
+        </w:rPr>
+      </w:pPr>
+      <w:proofErr w:type="gramStart"/>
+      <w:r>
+        <w:rPr>
+          <w:rFonts w:ascii="Arial" w:eastAsia="Times New Roman" w:hAnsi="Arial" w:cs="Arial"/>
+          <w:kern w:val="0"/>
+          <w:sz w:val="32"/>
+          <w:szCs w:val="24"/>
+          <w14:ligatures w14:val="none"/>
+        </w:rPr>
+        <w:t>  Extracted</w:t>
+      </w:r>
+      <w:proofErr w:type="gramEnd"/>
+      <w:r>
+        <w:rPr>
+          <w:rFonts w:ascii="Arial" w:eastAsia="Times New Roman" w:hAnsi="Arial" w:cs="Arial"/>
+          <w:kern w:val="0"/>
+          <w:sz w:val="32"/>
+          <w:szCs w:val="24"/>
+          <w14:ligatures w14:val="none"/>
+        </w:rPr>
+        <w:t xml:space="preserve"> relevant columns, handled missing values, and </w:t>
+      </w:r>
+      <w:proofErr w:type="spellStart"/>
+      <w:r>
+        <w:rPr>
+          <w:rFonts w:ascii="Arial" w:eastAsia="Times New Roman" w:hAnsi="Arial" w:cs="Arial"/>
+          <w:kern w:val="0"/>
+          <w:sz w:val="32"/>
+          <w:szCs w:val="24"/>
+          <w14:ligatures w14:val="none"/>
+        </w:rPr>
+        <w:t>preprocessed</w:t>
+      </w:r>
+      <w:proofErr w:type="spellEnd"/>
+      <w:r>
+        <w:rPr>
+          <w:rFonts w:ascii="Arial" w:eastAsia="Times New Roman" w:hAnsi="Arial" w:cs="Arial"/>
+          <w:kern w:val="0"/>
+          <w:sz w:val="32"/>
+          <w:szCs w:val="24"/>
+          <w14:ligatures w14:val="none"/>
+        </w:rPr>
+        <w:t xml:space="preserve"> data for meaningful insights.</w:t>
+      </w:r>
+    </w:p>
+    <w:p>
+      <w:pPr>
+        <w:spacing w:after="0" w:line="240" w:lineRule="auto"/>
+        <w:rPr>
+          <w:rFonts w:ascii="Arial" w:eastAsia="Times New Roman" w:hAnsi="Arial" w:cs="Arial"/>
+          <w:kern w:val="0"/>
+          <w:sz w:val="32"/>
+          <w:szCs w:val="24"/>
+          <w14:ligatures w14:val="none"/>
+        </w:rPr>
+      </w:pPr>
+      <w:proofErr w:type="gramStart"/>
+      <w:r>
+        <w:rPr>
+          <w:rFonts w:ascii="Arial" w:eastAsia="Times New Roman" w:hAnsi="Arial" w:cs="Arial"/>
+          <w:kern w:val="0"/>
+          <w:sz w:val="32"/>
+          <w:szCs w:val="24"/>
+          <w14:ligatures w14:val="none"/>
+        </w:rPr>
+        <w:t xml:space="preserve">  </w:t>
+      </w:r>
+      <w:proofErr w:type="spellStart"/>
+      <w:r>
+        <w:rPr>
+          <w:rFonts w:ascii="Arial" w:eastAsia="Times New Roman" w:hAnsi="Arial" w:cs="Arial"/>
+          <w:kern w:val="0"/>
+          <w:sz w:val="32"/>
+          <w:szCs w:val="24"/>
+          <w14:ligatures w14:val="none"/>
+        </w:rPr>
+        <w:t>Analyzed</w:t>
+      </w:r>
+      <w:proofErr w:type="spellEnd"/>
+      <w:proofErr w:type="gramEnd"/>
+      <w:r>
+        <w:rPr>
+          <w:rFonts w:ascii="Arial" w:eastAsia="Times New Roman" w:hAnsi="Arial" w:cs="Arial"/>
+          <w:kern w:val="0"/>
+          <w:sz w:val="32"/>
+          <w:szCs w:val="24"/>
+          <w14:ligatures w14:val="none"/>
+        </w:rPr>
+        <w:t xml:space="preserve"> match outcomes to visualize team wins and losses over multiple seasons.</w:t>
+      </w:r>
+    </w:p>
+    <w:p>
+      <w:pPr>
+        <w:spacing w:after="0" w:line="240" w:lineRule="auto"/>
+        <w:rPr>
+          <w:rFonts w:ascii="Arial" w:eastAsia="Times New Roman" w:hAnsi="Arial" w:cs="Arial"/>
+          <w:kern w:val="0"/>
+          <w:sz w:val="32"/>
+          <w:szCs w:val="24"/>
+          <w14:ligatures w14:val="none"/>
+        </w:rPr>
+      </w:pPr>
+      <w:proofErr w:type="gramStart"/>
+      <w:r>
+        <w:rPr>
+          <w:rFonts w:ascii="Arial" w:eastAsia="Times New Roman" w:hAnsi="Arial" w:cs="Arial"/>
+          <w:kern w:val="0"/>
+          <w:sz w:val="32"/>
+          <w:szCs w:val="24"/>
+          <w14:ligatures w14:val="none"/>
+        </w:rPr>
+        <w:t>  Identified</w:t>
+      </w:r>
+      <w:proofErr w:type="gramEnd"/>
+      <w:r>
+        <w:rPr>
+          <w:rFonts w:ascii="Arial" w:eastAsia="Times New Roman" w:hAnsi="Arial" w:cs="Arial"/>
+          <w:kern w:val="0"/>
+          <w:sz w:val="32"/>
+          <w:szCs w:val="24"/>
+          <w14:ligatures w14:val="none"/>
+        </w:rPr>
+        <w:t xml:space="preserve"> performance trends, including seasonal run totals, wicket counts, and win-loss ratios.</w:t>
       </w:r>
     </w:p>
     <w:p>
@@ -72,231 +231,53 @@
           <w14:ligatures w14:val="none"/>
         </w:rPr>
       </w:pPr>
+      <w:proofErr w:type="gramStart"/>
       <w:r>
         <w:rPr>
           <w:rFonts w:ascii="Arial" w:eastAsia="Times New Roman" w:hAnsi="Arial" w:cs="Arial"/>
-          <w:b/>
-          <w:bCs/>
+          <w:kern w:val="0"/>
+          <w:sz w:val="32"/>
+          <w:szCs w:val="24"/>
+          <w14:ligatures w14:val="none"/>
+        </w:rPr>
+        <w:t>  Utilized</w:t>
+      </w:r>
+      <w:proofErr w:type="gramEnd"/>
+      <w:r>
+        <w:rPr>
+          <w:rFonts w:ascii="Arial" w:eastAsia="Times New Roman" w:hAnsi="Arial" w:cs="Arial"/>
+          <w:kern w:val="0"/>
+          <w:sz w:val="32"/>
+          <w:szCs w:val="24"/>
+          <w14:ligatures w14:val="none"/>
+        </w:rPr>
+        <w:t xml:space="preserve"> the Seaborn library for data visualization.</w:t>
+      </w:r>
+      <w:r>
+        <w:rPr>
+          <w:rFonts w:ascii="Arial" w:eastAsia="Times New Roman" w:hAnsi="Arial" w:cs="Arial"/>
           <w:kern w:val="0"/>
           <w:sz w:val="32"/>
           <w:szCs w:val="24"/>
           <w:lang w:val="en-US"/>
           <w14:ligatures w14:val="none"/>
         </w:rPr>
-        <w:t>Data Cleaning &amp; Formatting</w:t>
-      </w:r>
-      <w:r>
+        <w:t xml:space="preserve"> </w:t>
+      </w:r>
+    </w:p>
+    <w:p>
+      <w:pPr>
+        <w:spacing w:after="0" w:line="240" w:lineRule="auto"/>
         <w:rPr>
           <w:rFonts w:ascii="Arial" w:eastAsia="Times New Roman" w:hAnsi="Arial" w:cs="Arial"/>
+          <w:b/>
           <w:kern w:val="0"/>
           <w:sz w:val="32"/>
           <w:szCs w:val="24"/>
           <w:lang w:val="en-US"/>
           <w14:ligatures w14:val="none"/>
         </w:rPr>
-        <w:t xml:space="preserve"> </w:t>
-      </w:r>
-      <w:r>
-        <w:rPr>
-          <w:rFonts w:ascii="Arial" w:eastAsia="Times New Roman" w:hAnsi="Arial" w:cs="Arial"/>
-          <w:kern w:val="0"/>
-          <w:sz w:val="32"/>
-          <w:szCs w:val="24"/>
-          <w:lang w:val="en-US"/>
-          <w14:ligatures w14:val="none"/>
-        </w:rPr>
-        <w:t>-</w:t>
-      </w:r>
-      <w:r>
-        <w:rPr>
-          <w:rFonts w:ascii="Arial" w:eastAsia="Times New Roman" w:hAnsi="Arial" w:cs="Arial"/>
-          <w:kern w:val="0"/>
-          <w:sz w:val="32"/>
-          <w:szCs w:val="24"/>
-          <w:lang w:val="en-US"/>
-          <w14:ligatures w14:val="none"/>
-        </w:rPr>
-        <w:t xml:space="preserve"> Extract necessary columns, handle missing values, and preprocess data for meaningful insights.</w:t>
-      </w:r>
-    </w:p>
-    <w:p>
-      <w:pPr>
-        <w:spacing w:after="0" w:line="240" w:lineRule="auto"/>
-        <w:rPr>
-          <w:rFonts w:ascii="Arial" w:eastAsia="Times New Roman" w:hAnsi="Arial" w:cs="Arial"/>
-          <w:kern w:val="0"/>
-          <w:sz w:val="32"/>
-          <w:szCs w:val="24"/>
-          <w:lang w:val="en-US"/>
-          <w14:ligatures w14:val="none"/>
-        </w:rPr>
-      </w:pPr>
-      <w:r>
-        <w:rPr>
-          <w:rFonts w:ascii="Arial" w:eastAsia="Times New Roman" w:hAnsi="Arial" w:cs="Arial"/>
-          <w:b/>
-          <w:bCs/>
-          <w:kern w:val="0"/>
-          <w:sz w:val="32"/>
-          <w:szCs w:val="24"/>
-          <w:lang w:val="en-US"/>
-          <w14:ligatures w14:val="none"/>
-        </w:rPr>
-        <w:t>Match Outcome Analysis</w:t>
-      </w:r>
-      <w:r>
-        <w:rPr>
-          <w:rFonts w:ascii="Arial" w:eastAsia="Times New Roman" w:hAnsi="Arial" w:cs="Arial"/>
-          <w:kern w:val="0"/>
-          <w:sz w:val="32"/>
-          <w:szCs w:val="24"/>
-          <w:lang w:val="en-US"/>
-          <w14:ligatures w14:val="none"/>
-        </w:rPr>
-        <w:t xml:space="preserve"> </w:t>
-      </w:r>
-      <w:r>
-        <w:rPr>
-          <w:rFonts w:ascii="Arial" w:eastAsia="Times New Roman" w:hAnsi="Arial" w:cs="Arial"/>
-          <w:kern w:val="0"/>
-          <w:sz w:val="32"/>
-          <w:szCs w:val="24"/>
-          <w:lang w:val="en-US"/>
-          <w14:ligatures w14:val="none"/>
-        </w:rPr>
-        <w:t>-</w:t>
-      </w:r>
-      <w:r>
-        <w:rPr>
-          <w:rFonts w:ascii="Arial" w:eastAsia="Times New Roman" w:hAnsi="Arial" w:cs="Arial"/>
-          <w:kern w:val="0"/>
-          <w:sz w:val="32"/>
-          <w:szCs w:val="24"/>
-          <w:lang w:val="en-US"/>
-          <w14:ligatures w14:val="none"/>
-        </w:rPr>
-        <w:t xml:space="preserve"> Visualize team wins/losses over seasons.</w:t>
-      </w:r>
-    </w:p>
-    <w:p>
-      <w:pPr>
-        <w:spacing w:after="0" w:line="240" w:lineRule="auto"/>
-        <w:rPr>
-          <w:rFonts w:ascii="Arial" w:eastAsia="Times New Roman" w:hAnsi="Arial" w:cs="Arial"/>
-          <w:kern w:val="0"/>
-          <w:sz w:val="32"/>
-          <w:szCs w:val="24"/>
-          <w:lang w:val="en-US"/>
-          <w14:ligatures w14:val="none"/>
-        </w:rPr>
-      </w:pPr>
-      <w:r>
-        <w:rPr>
-          <w:rFonts w:ascii="Arial" w:eastAsia="Times New Roman" w:hAnsi="Arial" w:cs="Arial"/>
-          <w:b/>
-          <w:bCs/>
-          <w:kern w:val="0"/>
-          <w:sz w:val="32"/>
-          <w:szCs w:val="24"/>
-          <w:lang w:val="en-US"/>
-          <w14:ligatures w14:val="none"/>
-        </w:rPr>
-        <w:t>Performance Trends</w:t>
-      </w:r>
-      <w:r>
-        <w:rPr>
-          <w:rFonts w:ascii="Arial" w:eastAsia="Times New Roman" w:hAnsi="Arial" w:cs="Arial"/>
-          <w:kern w:val="0"/>
-          <w:sz w:val="32"/>
-          <w:szCs w:val="24"/>
-          <w:lang w:val="en-US"/>
-          <w14:ligatures w14:val="none"/>
-        </w:rPr>
-        <w:t xml:space="preserve"> </w:t>
-      </w:r>
-      <w:r>
-        <w:rPr>
-          <w:rFonts w:ascii="Arial" w:eastAsia="Times New Roman" w:hAnsi="Arial" w:cs="Arial"/>
-          <w:kern w:val="0"/>
-          <w:sz w:val="32"/>
-          <w:szCs w:val="24"/>
-          <w:lang w:val="en-US"/>
-          <w14:ligatures w14:val="none"/>
-        </w:rPr>
-        <w:t>-</w:t>
-      </w:r>
-      <w:r>
-        <w:rPr>
-          <w:rFonts w:ascii="Arial" w:eastAsia="Times New Roman" w:hAnsi="Arial" w:cs="Arial"/>
-          <w:kern w:val="0"/>
-          <w:sz w:val="32"/>
-          <w:szCs w:val="24"/>
-          <w:lang w:val="en-US"/>
-          <w14:ligatures w14:val="none"/>
-        </w:rPr>
-        <w:t>Identify seasonal trends, run totals, wicket counts, and win-loss ratios.</w:t>
-      </w:r>
-    </w:p>
-    <w:p>
-      <w:pPr>
-        <w:spacing w:after="0" w:line="240" w:lineRule="auto"/>
-        <w:rPr>
-          <w:rFonts w:ascii="Arial" w:eastAsia="Times New Roman" w:hAnsi="Arial" w:cs="Arial"/>
-          <w:kern w:val="0"/>
-          <w:sz w:val="32"/>
-          <w:szCs w:val="24"/>
-          <w:lang w:val="en-US"/>
-          <w14:ligatures w14:val="none"/>
-        </w:rPr>
-      </w:pPr>
-      <w:r>
-        <w:rPr>
-          <w:rFonts w:ascii="Arial" w:eastAsia="Times New Roman" w:hAnsi="Arial" w:cs="Arial"/>
-          <w:b/>
-          <w:kern w:val="0"/>
-          <w:sz w:val="32"/>
-          <w:szCs w:val="24"/>
-          <w:lang w:val="en-US"/>
-          <w14:ligatures w14:val="none"/>
-        </w:rPr>
-        <w:t xml:space="preserve">Visualization </w:t>
-      </w:r>
-      <w:r>
-        <w:rPr>
-          <w:rFonts w:ascii="Arial" w:eastAsia="Times New Roman" w:hAnsi="Arial" w:cs="Arial"/>
-          <w:kern w:val="0"/>
-          <w:sz w:val="32"/>
-          <w:szCs w:val="24"/>
-          <w:lang w:val="en-US"/>
-          <w14:ligatures w14:val="none"/>
-        </w:rPr>
-        <w:t>– data is visualized using seaborn library.</w:t>
-      </w:r>
-    </w:p>
-    <w:p>
-      <w:pPr>
-        <w:spacing w:after="0" w:line="240" w:lineRule="auto"/>
-        <w:rPr>
-          <w:rFonts w:ascii="Arial" w:eastAsia="Times New Roman" w:hAnsi="Arial" w:cs="Arial"/>
-          <w:b/>
-          <w:kern w:val="0"/>
-          <w:sz w:val="32"/>
-          <w:szCs w:val="24"/>
-          <w:lang w:val="en-US"/>
-          <w14:ligatures w14:val="none"/>
-        </w:rPr>
-      </w:pPr>
-      <w:r>
-        <w:rPr>
-          <w:rFonts w:ascii="Arial" w:eastAsia="Times New Roman" w:hAnsi="Arial" w:cs="Arial"/>
-          <w:kern w:val="0"/>
-          <w:sz w:val="32"/>
-          <w:szCs w:val="24"/>
-          <w:lang w:val="en-US"/>
-          <w14:ligatures w14:val="none"/>
-        </w:rPr>
-        <w:t xml:space="preserve"> </w:t>
-      </w:r>
+      </w:pPr>
     </w:p>
     <w:p>
       <w:pPr>
@@ -417,7 +398,6 @@
           <w:sz w:val="32"/>
           <w:szCs w:val="32"/>
         </w:rPr>
-        <w:lastRenderedPageBreak/>
         <w:t xml:space="preserve">The </w:t>
       </w:r>
       <w:r>
@@ -860,6 +840,7 @@
           <w:sz w:val="32"/>
           <w:szCs w:val="32"/>
         </w:rPr>
+        <w:lastRenderedPageBreak/>
         <w:t>5. Melt Data</w:t>
       </w:r>
       <w:r>
@@ -1165,16 +1146,13 @@
           <w:szCs w:val="32"/>
         </w:rPr>
       </w:pPr>
-      <w:bookmarkStart w:id="0" w:name="_GoBack"/>
-      <w:bookmarkEnd w:id="0"/>
-      <w:r>
-        <w:rPr>
-          <w:rFonts w:ascii="Arial" w:hAnsi="Arial" w:cs="Arial"/>
-          <w:bCs/>
-          <w:sz w:val="32"/>
-          <w:szCs w:val="32"/>
-        </w:rPr>
-        <w:lastRenderedPageBreak/>
+      <w:r>
+        <w:rPr>
+          <w:rFonts w:ascii="Arial" w:hAnsi="Arial" w:cs="Arial"/>
+          <w:bCs/>
+          <w:sz w:val="32"/>
+          <w:szCs w:val="32"/>
+        </w:rPr>
         <w:t>9.Visualize Wins and Losses: The use</w:t>
       </w:r>
       <w:r>
@@ -1736,7 +1714,16 @@
           <w:sz w:val="32"/>
           <w:szCs w:val="32"/>
         </w:rPr>
-        <w:t xml:space="preserve">’ so that each row represent a team. then group the data by team to count the total number of matches played by each team then we merge the ‘wins and </w:t>
+        <w:t xml:space="preserve">’ so that each row represent a team. then group the data by team to count the total number of matches </w:t>
+      </w:r>
+      <w:r>
+        <w:rPr>
+          <w:rFonts w:ascii="Arial" w:hAnsi="Arial" w:cs="Arial"/>
+          <w:sz w:val="32"/>
+          <w:szCs w:val="32"/>
+        </w:rPr>
+        <w:lastRenderedPageBreak/>
+        <w:t xml:space="preserve">played by each team then we merge the ‘wins and </w:t>
       </w:r>
       <w:proofErr w:type="spellStart"/>
       <w:r>
@@ -1754,16 +1741,7 @@
           <w:sz w:val="32"/>
           <w:szCs w:val="32"/>
         </w:rPr>
-        <w:t xml:space="preserve">’ </w:t>
-      </w:r>
-      <w:r>
-        <w:rPr>
-          <w:rFonts w:ascii="Arial" w:hAnsi="Arial" w:cs="Arial"/>
-          <w:sz w:val="32"/>
-          <w:szCs w:val="32"/>
-        </w:rPr>
-        <w:lastRenderedPageBreak/>
-        <w:t>to calculate the win/loss rat</w:t>
+        <w:t>’ to calculate the win/loss rat</w:t>
       </w:r>
       <w:r>
         <w:rPr>
@@ -2631,7 +2609,6 @@
                 <w:color w:val="000000"/>
                 <w:sz w:val="32"/>
               </w:rPr>
-              <w:lastRenderedPageBreak/>
               <w:t>Delhi Daredevils</w:t>
             </w:r>
           </w:p>
@@ -2666,7 +2643,6 @@
                 <w:sz w:val="32"/>
                 <w:szCs w:val="32"/>
               </w:rPr>
-              <w:lastRenderedPageBreak/>
               <w:t>False</w:t>
             </w:r>
           </w:p>
@@ -2746,7 +2722,18 @@
           <w:szCs w:val="32"/>
           <w:shd w:val="clear" w:color="auto" w:fill="FFFFFF" w:themeFill="background1"/>
         </w:rPr>
-        <w:t xml:space="preserve"> By calculating and visualizing various performance metrics such as total runs, total wickets, win/loss percentage, and seasonal trends, the analysis provides valuable insights into team performance. The use of data visualization techniques helps in identifying patterns and trends, making it easier to understand the strengths and weaknesses of different teams over time</w:t>
+        <w:t xml:space="preserve"> By calculating and visualizing various performance metrics such as total runs, total wickets, win/loss percentage, and seasonal trends, the analysis provides </w:t>
+      </w:r>
+      <w:r>
+        <w:rPr>
+          <w:rFonts w:ascii="Arial" w:hAnsi="Arial" w:cs="Arial"/>
+          <w:color w:val="000000" w:themeColor="text1"/>
+          <w:sz w:val="32"/>
+          <w:szCs w:val="32"/>
+          <w:shd w:val="clear" w:color="auto" w:fill="FFFFFF" w:themeFill="background1"/>
+        </w:rPr>
+        <w:lastRenderedPageBreak/>
+        <w:t>valuable insights into team performance. The use of data visualization techniques helps in identifying patterns and trends, making it easier to understand the strengths and weaknesses of different teams over time</w:t>
       </w:r>
       <w:r>
         <w:rPr>
@@ -2922,7 +2909,6 @@
           <w:lang w:val="en-US"/>
           <w14:ligatures w14:val="none"/>
         </w:rPr>
-        <w:lastRenderedPageBreak/>
         <w:t>Encourage a culture of continuous learning and improvement within the team.</w:t>
       </w:r>
     </w:p>
@@ -2998,7 +2984,7 @@
 </file>
 
 <file path=word/numbering.xml><?xml version="1.0" encoding="utf-8"?>
-<w:numbering xmlns:wpc="http://schemas.microsoft.com/office/word/2010/wordprocessingCanvas" xmlns:cx="http://schemas.microsoft.com/office/drawing/2014/chartex" xmlns:cx1="http://schemas.microsoft.com/office/drawing/2015/9/8/chartex" xmlns:cx2="http://schemas.microsoft.com/office/drawing/2015/10/21/chartex" xmlns:cx3="http://schemas.microsoft.com/office/drawing/2016/5/9/chartex" xmlns:cx4="http://schemas.microsoft.com/office/drawing/2016/5/10/chartex" xmlns:cx5="http://schemas.microsoft.com/office/drawing/2016/5/11/chartex" xmlns:cx6="http://schemas.microsoft.com/office/drawing/2016/5/12/chartex" xmlns:cx7="http://schemas.microsoft.com/office/drawing/2016/5/13/chartex" xmlns:cx8="http://schemas.microsoft.com/office/drawing/2016/5/14/chartex" xmlns:mc="http://schemas.openxmlformats.org/markup-compatibility/2006" xmlns:aink="http://schemas.microsoft.com/office/drawing/2016/ink" xmlns:am3d="http://schemas.microsoft.com/office/drawing/2017/model3d" xmlns:o="urn:schemas-microsoft-com:office:office" xmlns:r="http://schemas.openxmlformats.org/officeDocument/2006/relationships" xmlns:m="http://schemas.openxmlformats.org/officeDocument/2006/math" xmlns:v="urn:schemas-microsoft-com:vml" xmlns:wp14="http://schemas.microsoft.com/office/word/2010/wordprocessingDrawing" xmlns:wp="http://schemas.openxmlformats.org/drawingml/2006/wordprocessingDrawing" xmlns:w10="urn:schemas-microsoft-com:office:word" xmlns:w="http://schemas.openxmlformats.org/wordprocessingml/2006/main" xmlns:w14="http://schemas.microsoft.com/office/word/2010/wordml" xmlns:w15="http://schemas.microsoft.com/office/word/2012/wordml" xmlns:w16cid="http://schemas.microsoft.com/office/word/2016/wordml/cid" xmlns:w16se="http://schemas.microsoft.com/office/word/2015/wordml/symex" xmlns:wpg="http://schemas.microsoft.com/office/word/2010/wordprocessingGroup" xmlns:wpi="http://schemas.microsoft.com/office/word/2010/wordprocessingInk" xmlns:wne="http://schemas.microsoft.com/office/word/2006/wordml" xmlns:wps="http://schemas.microsoft.com/office/word/2010/wordprocessingShape" mc:Ignorable="w14 w15 w16se w16cid wp14">
+<w:numbering xmlns:wpc="http://schemas.microsoft.com/office/word/2010/wordprocessingCanvas" xmlns:cx="http://schemas.microsoft.com/office/drawing/2014/chartex" xmlns:cx1="http://schemas.microsoft.com/office/drawing/2015/9/8/chartex" xmlns:cx2="http://schemas.microsoft.com/office/drawing/2015/10/21/chartex" xmlns:cx3="http://schemas.microsoft.com/office/drawing/2016/5/9/chartex" xmlns:cx4="http://schemas.microsoft.com/office/drawing/2016/5/10/chartex" xmlns:cx5="http://schemas.microsoft.com/office/drawing/2016/5/11/chartex" xmlns:cx6="http://schemas.microsoft.com/office/drawing/2016/5/12/chartex" xmlns:cx7="http://schemas.microsoft.com/office/drawing/2016/5/13/chartex" xmlns:cx8="http://schemas.microsoft.com/office/drawing/2016/5/14/chartex" xmlns:mc="http://schemas.openxmlformats.org/markup-compatibility/2006" xmlns:aink="http://schemas.microsoft.com/office/drawing/2016/ink" xmlns:am3d="http://schemas.microsoft.com/office/drawing/2017/model3d" xmlns:o="urn:schemas-microsoft-com:office:office" xmlns:oel="http://schemas.microsoft.com/office/2019/extlst" xmlns:r="http://schemas.openxmlformats.org/officeDocument/2006/relationships" xmlns:m="http://schemas.openxmlformats.org/officeDocument/2006/math" xmlns:v="urn:schemas-microsoft-com:vml" xmlns:wp14="http://schemas.microsoft.com/office/word/2010/wordprocessingDrawing" xmlns:wp="http://schemas.openxmlformats.org/drawingml/2006/wordprocessingDrawing" xmlns:w10="urn:schemas-microsoft-com:office:word" xmlns:w="http://schemas.openxmlformats.org/wordprocessingml/2006/main" xmlns:w14="http://schemas.microsoft.com/office/word/2010/wordml" xmlns:w15="http://schemas.microsoft.com/office/word/2012/wordml" xmlns:w16cex="http://schemas.microsoft.com/office/word/2018/wordml/cex" xmlns:w16cid="http://schemas.microsoft.com/office/word/2016/wordml/cid" xmlns:w16="http://schemas.microsoft.com/office/word/2018/wordml" xmlns:w16du="http://schemas.microsoft.com/office/word/2023/wordml/word16du" xmlns:w16sdtdh="http://schemas.microsoft.com/office/word/2020/wordml/sdtdatahash" xmlns:w16sdtfl="http://schemas.microsoft.com/office/word/2024/wordml/sdtformatlock" xmlns:w16se="http://schemas.microsoft.com/office/word/2015/wordml/symex" xmlns:wpg="http://schemas.microsoft.com/office/word/2010/wordprocessingGroup" xmlns:wpi="http://schemas.microsoft.com/office/word/2010/wordprocessingInk" xmlns:wne="http://schemas.microsoft.com/office/word/2006/wordml" xmlns:wps="http://schemas.microsoft.com/office/word/2010/wordprocessingShape" mc:Ignorable="w14 w15 w16se w16cid w16 w16cex w16sdtdh w16sdtfl w16du wp14">
   <w:abstractNum w:abstractNumId="0" w15:restartNumberingAfterBreak="0">
     <w:nsid w:val="0798705B"/>
     <w:multiLevelType w:val="multilevel"/>
@@ -5000,59 +4986,59 @@
       </w:rPr>
     </w:lvl>
   </w:abstractNum>
-  <w:num w:numId="1">
+  <w:num w:numId="1" w16cid:durableId="1130780404">
     <w:abstractNumId w:val="1"/>
   </w:num>
-  <w:num w:numId="2">
+  <w:num w:numId="2" w16cid:durableId="1566529220">
     <w:abstractNumId w:val="3"/>
   </w:num>
-  <w:num w:numId="3">
+  <w:num w:numId="3" w16cid:durableId="1572345401">
     <w:abstractNumId w:val="11"/>
   </w:num>
-  <w:num w:numId="4">
+  <w:num w:numId="4" w16cid:durableId="727460047">
     <w:abstractNumId w:val="9"/>
   </w:num>
-  <w:num w:numId="5">
+  <w:num w:numId="5" w16cid:durableId="634025888">
     <w:abstractNumId w:val="0"/>
   </w:num>
-  <w:num w:numId="6">
+  <w:num w:numId="6" w16cid:durableId="1037437761">
     <w:abstractNumId w:val="15"/>
   </w:num>
-  <w:num w:numId="7">
+  <w:num w:numId="7" w16cid:durableId="1388453539">
     <w:abstractNumId w:val="6"/>
   </w:num>
-  <w:num w:numId="8">
+  <w:num w:numId="8" w16cid:durableId="1277374075">
     <w:abstractNumId w:val="5"/>
   </w:num>
-  <w:num w:numId="9">
+  <w:num w:numId="9" w16cid:durableId="1109202079">
     <w:abstractNumId w:val="14"/>
   </w:num>
-  <w:num w:numId="10">
+  <w:num w:numId="10" w16cid:durableId="62484401">
     <w:abstractNumId w:val="7"/>
   </w:num>
-  <w:num w:numId="11">
+  <w:num w:numId="11" w16cid:durableId="1849828233">
     <w:abstractNumId w:val="13"/>
   </w:num>
-  <w:num w:numId="12">
+  <w:num w:numId="12" w16cid:durableId="1018429828">
     <w:abstractNumId w:val="12"/>
   </w:num>
-  <w:num w:numId="13">
+  <w:num w:numId="13" w16cid:durableId="1504323465">
     <w:abstractNumId w:val="2"/>
   </w:num>
-  <w:num w:numId="14">
+  <w:num w:numId="14" w16cid:durableId="1580409407">
     <w:abstractNumId w:val="4"/>
   </w:num>
-  <w:num w:numId="15">
+  <w:num w:numId="15" w16cid:durableId="1233590078">
     <w:abstractNumId w:val="10"/>
   </w:num>
-  <w:num w:numId="16">
+  <w:num w:numId="16" w16cid:durableId="142621865">
     <w:abstractNumId w:val="8"/>
   </w:num>
 </w:numbering>
 </file>
 
 <file path=word/styles.xml><?xml version="1.0" encoding="utf-8"?>
-<w:styles xmlns:mc="http://schemas.openxmlformats.org/markup-compatibility/2006" xmlns:r="http://schemas.openxmlformats.org/officeDocument/2006/relationships" xmlns:w="http://schemas.openxmlformats.org/wordprocessingml/2006/main" xmlns:w14="http://schemas.microsoft.com/office/word/2010/wordml" xmlns:w15="http://schemas.microsoft.com/office/word/2012/wordml" xmlns:w16cid="http://schemas.microsoft.com/office/word/2016/wordml/cid" xmlns:w16se="http://schemas.microsoft.com/office/word/2015/wordml/symex" mc:Ignorable="w14 w15 w16se w16cid">
+<w:styles xmlns:mc="http://schemas.openxmlformats.org/markup-compatibility/2006" xmlns:r="http://schemas.openxmlformats.org/officeDocument/2006/relationships" xmlns:w="http://schemas.openxmlformats.org/wordprocessingml/2006/main" xmlns:w14="http://schemas.microsoft.com/office/word/2010/wordml" xmlns:w15="http://schemas.microsoft.com/office/word/2012/wordml" xmlns:w16cex="http://schemas.microsoft.com/office/word/2018/wordml/cex" xmlns:w16cid="http://schemas.microsoft.com/office/word/2016/wordml/cid" xmlns:w16="http://schemas.microsoft.com/office/word/2018/wordml" xmlns:w16du="http://schemas.microsoft.com/office/word/2023/wordml/word16du" xmlns:w16sdtdh="http://schemas.microsoft.com/office/word/2020/wordml/sdtdatahash" xmlns:w16sdtfl="http://schemas.microsoft.com/office/word/2024/wordml/sdtformatlock" xmlns:w16se="http://schemas.microsoft.com/office/word/2015/wordml/symex" mc:Ignorable="w14 w15 w16se w16cid w16 w16cex w16sdtdh w16sdtfl w16du">
   <w:docDefaults>
     <w:rPrDefault>
       <w:rPr>
@@ -5068,7 +5054,7 @@
       </w:pPr>
     </w:pPrDefault>
   </w:docDefaults>
-  <w:latentStyles w:defLockedState="0" w:defUIPriority="99" w:defSemiHidden="0" w:defUnhideWhenUsed="0" w:defQFormat="0" w:count="375">
+  <w:latentStyles w:defLockedState="0" w:defUIPriority="99" w:defSemiHidden="0" w:defUnhideWhenUsed="0" w:defQFormat="0" w:count="376">
     <w:lsdException w:name="Normal" w:uiPriority="0" w:qFormat="1"/>
     <w:lsdException w:name="heading 1" w:uiPriority="9" w:qFormat="1"/>
     <w:lsdException w:name="heading 2" w:semiHidden="1" w:uiPriority="9" w:unhideWhenUsed="1" w:qFormat="1"/>
@@ -5444,6 +5430,7 @@
     <w:lsdException w:name="Smart Hyperlink" w:semiHidden="1" w:unhideWhenUsed="1"/>
     <w:lsdException w:name="Hashtag" w:semiHidden="1" w:unhideWhenUsed="1"/>
     <w:lsdException w:name="Unresolved Mention" w:semiHidden="1" w:unhideWhenUsed="1"/>
+    <w:lsdException w:name="Smart Link" w:semiHidden="1" w:unhideWhenUsed="1"/>
   </w:latentStyles>
   <w:style w:type="paragraph" w:default="1" w:styleId="Normal">
     <w:name w:val="Normal"/>
@@ -5458,7 +5445,6 @@
   <w:style w:type="character" w:default="1" w:styleId="DefaultParagraphFont">
     <w:name w:val="Default Paragraph Font"/>
     <w:uiPriority w:val="1"/>
-    <w:semiHidden/>
     <w:unhideWhenUsed/>
   </w:style>
   <w:style w:type="table" w:default="1" w:styleId="TableNormal">

</xml_diff>